<commit_message>
add architecture improvements 🐙
</commit_message>
<xml_diff>
--- a/reporting/TQS Product Specification Report - template.docx
+++ b/reporting/TQS Product Specification Report - template.docx
@@ -6,6 +6,7 @@
       <w:pPr>
         <w:pStyle w:val="Title"/>
         <w:spacing w:before="1200" w:after="240"/>
+        <w:contextualSpacing/>
         <w:rPr>
           <w:lang w:val="pt-PT"/>
         </w:rPr>
@@ -112,6 +113,7 @@
             <w:rPr>
               <w:webHidden/>
               <w:rStyle w:val="IndexLink"/>
+              <w:vanish w:val="false"/>
             </w:rPr>
             <w:instrText> TOC \z \o "1-3" \h</w:instrText>
           </w:r>
@@ -119,6 +121,7 @@
             <w:rPr>
               <w:webHidden/>
               <w:rStyle w:val="IndexLink"/>
+              <w:vanish w:val="false"/>
             </w:rPr>
             <w:fldChar w:fldCharType="separate"/>
           </w:r>
@@ -127,6 +130,7 @@
               <w:rPr>
                 <w:webHidden/>
                 <w:rStyle w:val="IndexLink"/>
+                <w:vanish w:val="false"/>
               </w:rPr>
               <w:t>1</w:t>
             </w:r>
@@ -197,6 +201,7 @@
               <w:rPr>
                 <w:webHidden/>
                 <w:rStyle w:val="IndexLink"/>
+                <w:vanish w:val="false"/>
               </w:rPr>
               <w:t>1.1</w:t>
             </w:r>
@@ -265,6 +270,7 @@
               <w:rPr>
                 <w:webHidden/>
                 <w:rStyle w:val="IndexLink"/>
+                <w:vanish w:val="false"/>
               </w:rPr>
               <w:t>1.2</w:t>
             </w:r>
@@ -340,6 +346,7 @@
               <w:rPr>
                 <w:webHidden/>
                 <w:rStyle w:val="IndexLink"/>
+                <w:vanish w:val="false"/>
               </w:rPr>
               <w:t>2</w:t>
             </w:r>
@@ -410,6 +417,7 @@
               <w:rPr>
                 <w:webHidden/>
                 <w:rStyle w:val="IndexLink"/>
+                <w:vanish w:val="false"/>
               </w:rPr>
               <w:t>2.1</w:t>
             </w:r>
@@ -478,6 +486,7 @@
               <w:rPr>
                 <w:webHidden/>
                 <w:rStyle w:val="IndexLink"/>
+                <w:vanish w:val="false"/>
               </w:rPr>
               <w:t>2.2</w:t>
             </w:r>
@@ -546,6 +555,7 @@
               <w:rPr>
                 <w:webHidden/>
                 <w:rStyle w:val="IndexLink"/>
+                <w:vanish w:val="false"/>
               </w:rPr>
               <w:t>2.3</w:t>
             </w:r>
@@ -614,6 +624,7 @@
               <w:rPr>
                 <w:webHidden/>
                 <w:rStyle w:val="IndexLink"/>
+                <w:vanish w:val="false"/>
               </w:rPr>
               <w:t>2.4</w:t>
             </w:r>
@@ -689,6 +700,7 @@
               <w:rPr>
                 <w:webHidden/>
                 <w:rStyle w:val="IndexLink"/>
+                <w:vanish w:val="false"/>
               </w:rPr>
               <w:t>3</w:t>
             </w:r>
@@ -766,6 +778,7 @@
               <w:rPr>
                 <w:webHidden/>
                 <w:rStyle w:val="IndexLink"/>
+                <w:vanish w:val="false"/>
               </w:rPr>
               <w:t>4</w:t>
             </w:r>
@@ -836,6 +849,7 @@
               <w:rPr>
                 <w:webHidden/>
                 <w:rStyle w:val="IndexLink"/>
+                <w:vanish w:val="false"/>
               </w:rPr>
               <w:t>4.1</w:t>
             </w:r>
@@ -904,6 +918,7 @@
               <w:rPr>
                 <w:webHidden/>
                 <w:rStyle w:val="IndexLink"/>
+                <w:vanish w:val="false"/>
               </w:rPr>
               <w:t>4.2</w:t>
             </w:r>
@@ -972,6 +987,7 @@
               <w:rPr>
                 <w:webHidden/>
                 <w:rStyle w:val="IndexLink"/>
+                <w:vanish w:val="false"/>
               </w:rPr>
               <w:t>4.3</w:t>
             </w:r>
@@ -1047,6 +1063,7 @@
               <w:rPr>
                 <w:webHidden/>
                 <w:rStyle w:val="IndexLink"/>
+                <w:vanish w:val="false"/>
               </w:rPr>
               <w:t>5</w:t>
             </w:r>
@@ -1124,6 +1141,7 @@
               <w:rPr>
                 <w:webHidden/>
                 <w:rStyle w:val="IndexLink"/>
+                <w:vanish w:val="false"/>
               </w:rPr>
               <w:t>6</w:t>
             </w:r>
@@ -1307,8 +1325,8 @@
         </w:numPr>
         <w:rPr/>
       </w:pPr>
-      <w:bookmarkStart w:id="4" w:name="_Toc39943377"/>
-      <w:bookmarkStart w:id="5" w:name="_Toc36219512"/>
+      <w:bookmarkStart w:id="4" w:name="_Toc36219512"/>
+      <w:bookmarkStart w:id="5" w:name="_Toc39943377"/>
       <w:r>
         <w:rPr/>
         <w:t>Limitations</w:t>
@@ -1345,16 +1363,16 @@
         </w:numPr>
         <w:rPr/>
       </w:pPr>
-      <w:bookmarkStart w:id="6" w:name="_Toc36219513"/>
-      <w:bookmarkStart w:id="7" w:name="_Toc39943378"/>
-      <w:bookmarkStart w:id="8" w:name="_54zw1ionjsb1"/>
-      <w:bookmarkEnd w:id="6"/>
+      <w:bookmarkStart w:id="6" w:name="_Toc39943378"/>
+      <w:bookmarkStart w:id="7" w:name="_54zw1ionjsb1"/>
+      <w:bookmarkStart w:id="8" w:name="_Toc36219513"/>
+      <w:bookmarkEnd w:id="7"/>
       <w:bookmarkEnd w:id="8"/>
       <w:r>
         <w:rPr/>
         <w:t>Product concept</w:t>
       </w:r>
-      <w:bookmarkEnd w:id="7"/>
+      <w:bookmarkEnd w:id="6"/>
       <w:r>
         <w:rPr/>
         <w:t xml:space="preserve"> </w:t>
@@ -1379,7 +1397,6 @@
     <w:p>
       <w:pPr>
         <w:pStyle w:val="Normal"/>
-        <w:pBdr/>
         <w:jc w:val="both"/>
         <w:rPr>
           <w:lang w:val="en-US"/>
@@ -1395,7 +1412,6 @@
     <w:p>
       <w:pPr>
         <w:pStyle w:val="Normal"/>
-        <w:pBdr/>
         <w:jc w:val="both"/>
         <w:rPr>
           <w:lang w:val="en-US"/>
@@ -1410,7 +1426,6 @@
     <w:p>
       <w:pPr>
         <w:pStyle w:val="Normal"/>
-        <w:pBdr/>
         <w:rPr>
           <w:lang w:val="en-US"/>
         </w:rPr>
@@ -1425,7 +1440,6 @@
     <w:p>
       <w:pPr>
         <w:pStyle w:val="Normal"/>
-        <w:pBdr/>
         <w:rPr>
           <w:lang w:val="en-US"/>
         </w:rPr>
@@ -1489,7 +1503,7 @@
       <w:bookmarkStart w:id="10" w:name="_Toc39943380"/>
       <w:r>
         <w:drawing>
-          <wp:anchor behindDoc="0" distT="0" distB="0" distL="114300" distR="114300" simplePos="0" locked="0" layoutInCell="1" allowOverlap="1" relativeHeight="3">
+          <wp:anchor behindDoc="0" distT="0" distB="0" distL="114300" distR="114300" simplePos="0" locked="0" layoutInCell="1" allowOverlap="1" relativeHeight="2">
             <wp:simplePos x="0" y="0"/>
             <wp:positionH relativeFrom="column">
               <wp:posOffset>361315</wp:posOffset>
@@ -1502,9 +1516,9 @@
             <wp:wrapTight wrapText="bothSides">
               <wp:wrapPolygon edited="0">
                 <wp:start x="-47" y="0"/>
-                <wp:lineTo x="-47" y="21393"/>
-                <wp:lineTo x="21385" y="21393"/>
-                <wp:lineTo x="21385" y="0"/>
+                <wp:lineTo x="-47" y="21313"/>
+                <wp:lineTo x="21332" y="21313"/>
+                <wp:lineTo x="21332" y="0"/>
                 <wp:lineTo x="-47" y="0"/>
               </wp:wrapPolygon>
             </wp:wrapTight>
@@ -1720,7 +1734,7 @@
       </w:pPr>
       <w:r>
         <w:drawing>
-          <wp:anchor behindDoc="0" distT="0" distB="0" distL="114300" distR="114300" simplePos="0" locked="0" layoutInCell="1" allowOverlap="1" relativeHeight="4">
+          <wp:anchor behindDoc="0" distT="0" distB="0" distL="114300" distR="114300" simplePos="0" locked="0" layoutInCell="1" allowOverlap="1" relativeHeight="3">
             <wp:simplePos x="0" y="0"/>
             <wp:positionH relativeFrom="margin">
               <wp:posOffset>380365</wp:posOffset>
@@ -1732,11 +1746,11 @@
             <wp:effectExtent l="0" t="0" r="0" b="0"/>
             <wp:wrapTight wrapText="bothSides">
               <wp:wrapPolygon edited="0">
-                <wp:start x="-55" y="0"/>
-                <wp:lineTo x="-55" y="21386"/>
-                <wp:lineTo x="21360" y="21386"/>
-                <wp:lineTo x="21360" y="0"/>
-                <wp:lineTo x="-55" y="0"/>
+                <wp:start x="-108" y="0"/>
+                <wp:lineTo x="-108" y="21334"/>
+                <wp:lineTo x="21356" y="21334"/>
+                <wp:lineTo x="21356" y="0"/>
+                <wp:lineTo x="-108" y="0"/>
               </wp:wrapPolygon>
             </wp:wrapTight>
             <wp:docPr id="2" name="Picture 6" descr=""/>
@@ -2125,7 +2139,6 @@
           <w:ilvl w:val="1"/>
           <w:numId w:val="2"/>
         </w:numPr>
-        <w:pBdr/>
         <w:rPr/>
       </w:pPr>
       <w:bookmarkStart w:id="12" w:name="_Toc39943382"/>
@@ -2608,7 +2621,6 @@
           <w:ilvl w:val="0"/>
           <w:numId w:val="2"/>
         </w:numPr>
-        <w:pBdr/>
         <w:rPr/>
       </w:pPr>
       <w:bookmarkStart w:id="13" w:name="_Toc39943383"/>
@@ -2621,7 +2633,6 @@
     <w:p>
       <w:pPr>
         <w:pStyle w:val="Normal"/>
-        <w:pBdr/>
         <w:rPr>
           <w:lang w:val="en-US"/>
         </w:rPr>
@@ -2636,7 +2647,6 @@
     <w:p>
       <w:pPr>
         <w:pStyle w:val="Normal"/>
-        <w:pBdr/>
         <w:rPr>
           <w:lang w:val="en-US"/>
         </w:rPr>
@@ -2651,29 +2661,25 @@
     <w:p>
       <w:pPr>
         <w:pStyle w:val="Normal"/>
-        <w:pBdr/>
-        <w:rPr>
-          <w:lang w:val="en-US"/>
-        </w:rPr>
-      </w:pPr>
-      <w:r>
-        <w:rPr>
-          <w:lang w:val="en-US"/>
-        </w:rPr>
-      </w:r>
-    </w:p>
-    <w:p>
-      <w:pPr>
-        <w:pStyle w:val="Normal"/>
-        <w:pBdr/>
-        <w:rPr>
-          <w:lang w:val="en-US"/>
-        </w:rPr>
-      </w:pPr>
-      <w:r>
-        <w:rPr>
-          <w:lang w:val="en-US"/>
-        </w:rPr>
+        <w:rPr>
+          <w:lang w:val="en-US"/>
+        </w:rPr>
+      </w:pPr>
+      <w:r>
+        <w:rPr>
+          <w:lang w:val="en-US"/>
+        </w:rPr>
+      </w:r>
+    </w:p>
+    <w:p>
+      <w:pPr>
+        <w:pStyle w:val="Normal"/>
+        <w:rPr>
+          <w:lang w:val="en-US"/>
+        </w:rPr>
+      </w:pPr>
+      <w:r>
+        <w:rPr/>
         <w:drawing>
           <wp:inline distT="0" distB="0" distL="0" distR="0">
             <wp:extent cx="5760085" cy="3335020"/>
@@ -3022,6 +3028,87 @@
     </w:p>
     <w:p>
       <w:pPr>
+        <w:pStyle w:val="Normal"/>
+        <w:rPr>
+          <w:lang w:val="en-US"/>
+        </w:rPr>
+      </w:pPr>
+      <w:r>
+        <w:rPr>
+          <w:lang w:val="en-US"/>
+        </w:rPr>
+        <w:t xml:space="preserve">Given our project concept, we will need to establish an architecture that assures high availability and response, as well as </w:t>
+      </w:r>
+      <w:r>
+        <w:rPr>
+          <w:rFonts w:eastAsia="Arial" w:cs="Noto Sans"/>
+          <w:color w:val="000000"/>
+          <w:kern w:val="0"/>
+          <w:sz w:val="20"/>
+          <w:szCs w:val="18"/>
+          <w:lang w:val="en-US" w:eastAsia="en-US" w:bidi="en-US"/>
+        </w:rPr>
+        <w:t>preserving</w:t>
+      </w:r>
+      <w:r>
+        <w:rPr>
+          <w:lang w:val="en-US"/>
+        </w:rPr>
+        <w:t xml:space="preserve"> an ease of maintenance and support.</w:t>
+      </w:r>
+    </w:p>
+    <w:p>
+      <w:pPr>
+        <w:pStyle w:val="Normal"/>
+        <w:rPr>
+          <w:lang w:val="en-US"/>
+        </w:rPr>
+      </w:pPr>
+      <w:r>
+        <w:rPr/>
+      </w:r>
+    </w:p>
+    <w:p>
+      <w:pPr>
+        <w:pStyle w:val="Normal"/>
+        <w:rPr>
+          <w:lang w:val="en-US"/>
+        </w:rPr>
+      </w:pPr>
+      <w:r>
+        <w:rPr>
+          <w:lang w:val="en-US"/>
+        </w:rPr>
+        <w:t>We also need to implement a dynamically scalable system, as we expect different intensities of use through time.</w:t>
+      </w:r>
+    </w:p>
+    <w:p>
+      <w:pPr>
+        <w:pStyle w:val="Normal"/>
+        <w:rPr>
+          <w:lang w:val="en-US"/>
+        </w:rPr>
+      </w:pPr>
+      <w:r>
+        <w:rPr/>
+      </w:r>
+    </w:p>
+    <w:p>
+      <w:pPr>
+        <w:pStyle w:val="Normal"/>
+        <w:rPr>
+          <w:lang w:val="en-US"/>
+        </w:rPr>
+      </w:pPr>
+      <w:r>
+        <w:rPr>
+          <w:lang w:val="en-US"/>
+        </w:rPr>
+        <w:t>On the other hand, we also need to ensure security, privacy and reliability.</w:t>
+      </w:r>
+    </w:p>
+    <w:p>
+      <w:pPr>
         <w:pStyle w:val="Heading2"/>
         <w:numPr>
           <w:ilvl w:val="1"/>
@@ -3039,7 +3126,6 @@
     <w:p>
       <w:pPr>
         <w:pStyle w:val="Normal"/>
-        <w:pBdr/>
         <w:rPr>
           <w:lang w:val="en-US"/>
         </w:rPr>
@@ -3062,7 +3148,6 @@
     <w:p>
       <w:pPr>
         <w:pStyle w:val="Normal"/>
-        <w:pBdr/>
         <w:rPr>
           <w:lang w:val="en-US"/>
         </w:rPr>
@@ -3136,7 +3221,6 @@
     <w:p>
       <w:pPr>
         <w:pStyle w:val="Normal"/>
-        <w:pBdr/>
         <w:rPr>
           <w:rFonts w:ascii="Arial Unicode MS" w:hAnsi="Arial Unicode MS" w:eastAsia="Arial Unicode MS" w:cs="Arial Unicode MS"/>
           <w:lang w:val="en-US"/>
@@ -3160,7 +3244,6 @@
     <w:p>
       <w:pPr>
         <w:pStyle w:val="Normal"/>
-        <w:pBdr/>
         <w:rPr>
           <w:rFonts w:ascii="Arial Unicode MS" w:hAnsi="Arial Unicode MS" w:eastAsia="Arial Unicode MS" w:cs="Arial Unicode MS"/>
           <w:lang w:val="en-US"/>
@@ -3171,6 +3254,238 @@
           <w:rFonts w:eastAsia="Arial Unicode MS" w:cs="Arial Unicode MS" w:ascii="Arial Unicode MS" w:hAnsi="Arial Unicode MS"/>
           <w:lang w:val="en-US"/>
         </w:rPr>
+        <w:t xml:space="preserve">Addressing the needs explained before, we opted by the use of </w:t>
+      </w:r>
+      <w:r>
+        <w:rPr>
+          <w:rFonts w:eastAsia="Arial Unicode MS" w:cs="Arial Unicode MS" w:ascii="Arial Unicode MS" w:hAnsi="Arial Unicode MS"/>
+          <w:b/>
+          <w:bCs/>
+          <w:lang w:val="en-US"/>
+        </w:rPr>
+        <w:t>docker</w:t>
+      </w:r>
+      <w:r>
+        <w:rPr>
+          <w:rFonts w:eastAsia="Arial Unicode MS" w:cs="Arial Unicode MS" w:ascii="Arial Unicode MS" w:hAnsi="Arial Unicode MS"/>
+          <w:b w:val="false"/>
+          <w:bCs w:val="false"/>
+          <w:lang w:val="en-US"/>
+        </w:rPr>
+        <w:t xml:space="preserve"> as our main system packaging and management. Besides presenting major advantages during development, this will allow us to have an easily scalable solution, as well as a secure system.</w:t>
+      </w:r>
+    </w:p>
+    <w:p>
+      <w:pPr>
+        <w:pStyle w:val="Normal"/>
+        <w:rPr>
+          <w:rFonts w:ascii="Arial Unicode MS" w:hAnsi="Arial Unicode MS" w:eastAsia="Arial Unicode MS" w:cs="Arial Unicode MS"/>
+          <w:lang w:val="en-US"/>
+        </w:rPr>
+      </w:pPr>
+      <w:r>
+        <w:rPr/>
+      </w:r>
+    </w:p>
+    <w:p>
+      <w:pPr>
+        <w:pStyle w:val="Normal"/>
+        <w:rPr>
+          <w:rFonts w:ascii="Arial Unicode MS" w:hAnsi="Arial Unicode MS" w:eastAsia="Arial Unicode MS" w:cs="Arial Unicode MS"/>
+          <w:lang w:val="en-US"/>
+        </w:rPr>
+      </w:pPr>
+      <w:r>
+        <w:rPr>
+          <w:rFonts w:eastAsia="Arial Unicode MS" w:cs="Arial Unicode MS" w:ascii="Arial Unicode MS" w:hAnsi="Arial Unicode MS"/>
+          <w:b w:val="false"/>
+          <w:bCs w:val="false"/>
+          <w:lang w:val="en-US"/>
+        </w:rPr>
+        <w:t xml:space="preserve">We plan to use </w:t>
+      </w:r>
+      <w:r>
+        <w:rPr>
+          <w:rFonts w:eastAsia="Arial Unicode MS" w:cs="Arial Unicode MS" w:ascii="Arial Unicode MS" w:hAnsi="Arial Unicode MS"/>
+          <w:b/>
+          <w:bCs/>
+          <w:lang w:val="en-US"/>
+        </w:rPr>
+        <w:t>docker-compose</w:t>
+      </w:r>
+      <w:r>
+        <w:rPr>
+          <w:rFonts w:eastAsia="Arial Unicode MS" w:cs="Arial Unicode MS" w:ascii="Arial Unicode MS" w:hAnsi="Arial Unicode MS"/>
+          <w:b w:val="false"/>
+          <w:bCs w:val="false"/>
+          <w:lang w:val="en-US"/>
+        </w:rPr>
+        <w:t xml:space="preserve"> and </w:t>
+      </w:r>
+      <w:r>
+        <w:rPr>
+          <w:rFonts w:eastAsia="Arial Unicode MS" w:cs="Arial Unicode MS" w:ascii="Arial Unicode MS" w:hAnsi="Arial Unicode MS"/>
+          <w:b/>
+          <w:bCs/>
+          <w:lang w:val="en-US"/>
+        </w:rPr>
+        <w:t>docker swarm</w:t>
+      </w:r>
+      <w:r>
+        <w:rPr>
+          <w:rFonts w:eastAsia="Arial Unicode MS" w:cs="Arial Unicode MS" w:ascii="Arial Unicode MS" w:hAnsi="Arial Unicode MS"/>
+          <w:b w:val="false"/>
+          <w:bCs w:val="false"/>
+          <w:lang w:val="en-US"/>
+        </w:rPr>
+        <w:t>, should we need to scale and replicate our system.</w:t>
+      </w:r>
+    </w:p>
+    <w:p>
+      <w:pPr>
+        <w:pStyle w:val="Normal"/>
+        <w:rPr>
+          <w:rFonts w:ascii="Arial Unicode MS" w:hAnsi="Arial Unicode MS" w:eastAsia="Arial Unicode MS" w:cs="Arial Unicode MS"/>
+          <w:lang w:val="en-US"/>
+        </w:rPr>
+      </w:pPr>
+      <w:r>
+        <w:rPr/>
+      </w:r>
+    </w:p>
+    <w:p>
+      <w:pPr>
+        <w:pStyle w:val="Normal"/>
+        <w:rPr>
+          <w:rFonts w:ascii="Arial Unicode MS" w:hAnsi="Arial Unicode MS" w:eastAsia="Arial Unicode MS" w:cs="Arial Unicode MS"/>
+          <w:lang w:val="en-US"/>
+        </w:rPr>
+      </w:pPr>
+      <w:r>
+        <w:rPr>
+          <w:rFonts w:eastAsia="Arial Unicode MS" w:cs="Arial Unicode MS" w:ascii="Arial Unicode MS" w:hAnsi="Arial Unicode MS"/>
+          <w:b w:val="false"/>
+          <w:bCs w:val="false"/>
+          <w:lang w:val="en-US"/>
+        </w:rPr>
+        <w:t>The following diagram presents our architectural ideas.</w:t>
+      </w:r>
+    </w:p>
+    <w:p>
+      <w:pPr>
+        <w:pStyle w:val="Normal"/>
+        <w:rPr>
+          <w:rFonts w:ascii="Arial Unicode MS" w:hAnsi="Arial Unicode MS" w:eastAsia="Arial Unicode MS" w:cs="Arial Unicode MS"/>
+          <w:lang w:val="en-US"/>
+        </w:rPr>
+      </w:pPr>
+      <w:r>
+        <w:rPr/>
+      </w:r>
+    </w:p>
+    <w:p>
+      <w:pPr>
+        <w:pStyle w:val="Normal"/>
+        <w:rPr>
+          <w:rFonts w:ascii="Arial Unicode MS" w:hAnsi="Arial Unicode MS" w:eastAsia="Arial Unicode MS" w:cs="Arial Unicode MS"/>
+          <w:lang w:val="en-US"/>
+        </w:rPr>
+      </w:pPr>
+      <w:r>
+        <w:rPr>
+          <w:rFonts w:eastAsia="Arial Unicode MS" w:cs="Arial Unicode MS" w:ascii="Arial Unicode MS" w:hAnsi="Arial Unicode MS"/>
+          <w:lang w:val="en-US"/>
+        </w:rPr>
+      </w:r>
+    </w:p>
+    <w:p>
+      <w:pPr>
+        <w:pStyle w:val="Normal"/>
+        <w:rPr>
+          <w:rFonts w:ascii="Arial Unicode MS" w:hAnsi="Arial Unicode MS" w:eastAsia="Arial Unicode MS" w:cs="Arial Unicode MS"/>
+          <w:lang w:val="en-US"/>
+        </w:rPr>
+      </w:pPr>
+      <w:r>
+        <w:rPr>
+          <w:rFonts w:eastAsia="Arial Unicode MS" w:cs="Arial Unicode MS" w:ascii="Arial Unicode MS" w:hAnsi="Arial Unicode MS"/>
+          <w:lang w:val="en-US"/>
+        </w:rPr>
+      </w:r>
+    </w:p>
+    <w:p>
+      <w:pPr>
+        <w:pStyle w:val="Normal"/>
+        <w:rPr>
+          <w:rFonts w:ascii="Arial Unicode MS" w:hAnsi="Arial Unicode MS" w:eastAsia="Arial Unicode MS" w:cs="Arial Unicode MS"/>
+          <w:lang w:val="en-US"/>
+        </w:rPr>
+      </w:pPr>
+      <w:r>
+        <w:rPr>
+          <w:rFonts w:eastAsia="Arial Unicode MS" w:cs="Arial Unicode MS" w:ascii="Arial Unicode MS" w:hAnsi="Arial Unicode MS"/>
+          <w:lang w:val="en-US"/>
+        </w:rPr>
+      </w:r>
+    </w:p>
+    <w:p>
+      <w:pPr>
+        <w:pStyle w:val="Normal"/>
+        <w:rPr>
+          <w:rFonts w:ascii="Arial Unicode MS" w:hAnsi="Arial Unicode MS" w:eastAsia="Arial Unicode MS" w:cs="Arial Unicode MS"/>
+          <w:lang w:val="en-US"/>
+        </w:rPr>
+      </w:pPr>
+      <w:r>
+        <w:rPr>
+          <w:rFonts w:eastAsia="Arial Unicode MS" w:cs="Arial Unicode MS" w:ascii="Arial Unicode MS" w:hAnsi="Arial Unicode MS"/>
+          <w:lang w:val="en-US"/>
+        </w:rPr>
+        <w:drawing>
+          <wp:anchor behindDoc="0" distT="0" distB="0" distL="0" distR="0" simplePos="0" locked="0" layoutInCell="1" allowOverlap="1" relativeHeight="10">
+            <wp:simplePos x="0" y="0"/>
+            <wp:positionH relativeFrom="column">
+              <wp:align>center</wp:align>
+            </wp:positionH>
+            <wp:positionV relativeFrom="paragraph">
+              <wp:posOffset>635</wp:posOffset>
+            </wp:positionV>
+            <wp:extent cx="5760085" cy="3592195"/>
+            <wp:effectExtent l="0" t="0" r="0" b="0"/>
+            <wp:wrapSquare wrapText="largest"/>
+            <wp:docPr id="4" name="Image2" descr=""/>
+            <wp:cNvGraphicFramePr>
+              <a:graphicFrameLocks xmlns:a="http://schemas.openxmlformats.org/drawingml/2006/main" noChangeAspect="1"/>
+            </wp:cNvGraphicFramePr>
+            <a:graphic xmlns:a="http://schemas.openxmlformats.org/drawingml/2006/main">
+              <a:graphicData uri="http://schemas.openxmlformats.org/drawingml/2006/picture">
+                <pic:pic xmlns:pic="http://schemas.openxmlformats.org/drawingml/2006/picture">
+                  <pic:nvPicPr>
+                    <pic:cNvPr id="4" name="Image2" descr=""/>
+                    <pic:cNvPicPr>
+                      <a:picLocks noChangeAspect="1" noChangeArrowheads="1"/>
+                    </pic:cNvPicPr>
+                  </pic:nvPicPr>
+                  <pic:blipFill>
+                    <a:blip r:embed="rId5"/>
+                    <a:stretch>
+                      <a:fillRect/>
+                    </a:stretch>
+                  </pic:blipFill>
+                  <pic:spPr bwMode="auto">
+                    <a:xfrm>
+                      <a:off x="0" y="0"/>
+                      <a:ext cx="5760085" cy="3592195"/>
+                    </a:xfrm>
+                    <a:prstGeom prst="rect">
+                      <a:avLst/>
+                    </a:prstGeom>
+                  </pic:spPr>
+                </pic:pic>
+              </a:graphicData>
+            </a:graphic>
+          </wp:anchor>
+        </w:drawing>
       </w:r>
     </w:p>
     <w:p>
@@ -3180,7 +3495,6 @@
           <w:ilvl w:val="1"/>
           <w:numId w:val="2"/>
         </w:numPr>
-        <w:pBdr/>
         <w:rPr/>
       </w:pPr>
       <w:bookmarkStart w:id="17" w:name="_Toc39943387"/>
@@ -3198,7 +3512,6 @@
     <w:p>
       <w:pPr>
         <w:pStyle w:val="Normal"/>
-        <w:pBdr/>
         <w:rPr/>
       </w:pPr>
       <w:r>
@@ -3229,28 +3542,163 @@
     <w:p>
       <w:pPr>
         <w:pStyle w:val="Normal"/>
-        <w:pBdr/>
-        <w:rPr>
-          <w:lang w:val="en-US"/>
-        </w:rPr>
-      </w:pPr>
-      <w:r>
-        <w:rPr>
-          <w:lang w:val="en-US"/>
-        </w:rPr>
-      </w:r>
-    </w:p>
-    <w:p>
-      <w:pPr>
-        <w:pStyle w:val="Normal"/>
-        <w:rPr>
-          <w:lang w:val="en-US"/>
-        </w:rPr>
-      </w:pPr>
-      <w:r>
-        <w:rPr>
-          <w:lang w:val="en-US"/>
-        </w:rPr>
+        <w:rPr>
+          <w:lang w:val="en-US"/>
+        </w:rPr>
+      </w:pPr>
+      <w:r>
+        <w:rPr>
+          <w:lang w:val="en-US"/>
+        </w:rPr>
+      </w:r>
+    </w:p>
+    <w:p>
+      <w:pPr>
+        <w:pStyle w:val="Normal"/>
+        <w:rPr>
+          <w:lang w:val="en-US"/>
+        </w:rPr>
+      </w:pPr>
+      <w:r>
+        <w:rPr>
+          <w:lang w:val="en-US"/>
+        </w:rPr>
+      </w:r>
+    </w:p>
+    <w:p>
+      <w:pPr>
+        <w:pStyle w:val="Normal"/>
+        <w:rPr>
+          <w:lang w:val="en-US"/>
+        </w:rPr>
+      </w:pPr>
+      <w:r>
+        <w:rPr>
+          <w:lang w:val="en-US"/>
+        </w:rPr>
+        <w:drawing>
+          <wp:inline distT="0" distB="0" distL="0" distR="0">
+            <wp:extent cx="5760085" cy="3423285"/>
+            <wp:effectExtent l="0" t="0" r="0" b="0"/>
+            <wp:docPr id="5" name="Image3" descr=""/>
+            <wp:cNvGraphicFramePr>
+              <a:graphicFrameLocks xmlns:a="http://schemas.openxmlformats.org/drawingml/2006/main" noChangeAspect="1"/>
+            </wp:cNvGraphicFramePr>
+            <a:graphic xmlns:a="http://schemas.openxmlformats.org/drawingml/2006/main">
+              <a:graphicData uri="http://schemas.openxmlformats.org/drawingml/2006/picture">
+                <pic:pic xmlns:pic="http://schemas.openxmlformats.org/drawingml/2006/picture">
+                  <pic:nvPicPr>
+                    <pic:cNvPr id="5" name="Image3" descr=""/>
+                    <pic:cNvPicPr>
+                      <a:picLocks noChangeAspect="1" noChangeArrowheads="1"/>
+                    </pic:cNvPicPr>
+                  </pic:nvPicPr>
+                  <pic:blipFill>
+                    <a:blip r:embed="rId6"/>
+                    <a:stretch>
+                      <a:fillRect/>
+                    </a:stretch>
+                  </pic:blipFill>
+                  <pic:spPr bwMode="auto">
+                    <a:xfrm>
+                      <a:off x="0" y="0"/>
+                      <a:ext cx="5760085" cy="3423285"/>
+                    </a:xfrm>
+                    <a:prstGeom prst="rect">
+                      <a:avLst/>
+                    </a:prstGeom>
+                  </pic:spPr>
+                </pic:pic>
+              </a:graphicData>
+            </a:graphic>
+          </wp:inline>
+        </w:drawing>
+      </w:r>
+    </w:p>
+    <w:p>
+      <w:pPr>
+        <w:pStyle w:val="Normal"/>
+        <w:rPr>
+          <w:lang w:val="en-US"/>
+        </w:rPr>
+      </w:pPr>
+      <w:r>
+        <w:rPr>
+          <w:lang w:val="en-US"/>
+        </w:rPr>
+      </w:r>
+    </w:p>
+    <w:p>
+      <w:pPr>
+        <w:pStyle w:val="Normal"/>
+        <w:rPr>
+          <w:lang w:val="en-US"/>
+        </w:rPr>
+      </w:pPr>
+      <w:r>
+        <w:rPr>
+          <w:lang w:val="en-US"/>
+        </w:rPr>
+      </w:r>
+    </w:p>
+    <w:p>
+      <w:pPr>
+        <w:pStyle w:val="Normal"/>
+        <w:rPr>
+          <w:lang w:val="en-US"/>
+        </w:rPr>
+      </w:pPr>
+      <w:r>
+        <w:rPr>
+          <w:lang w:val="en-US"/>
+        </w:rPr>
+        <w:t xml:space="preserve">This deployment diagram allows us to see our plan for deploying the solution. During the first iteration, we are planning on simply using </w:t>
+      </w:r>
+      <w:r>
+        <w:rPr>
+          <w:b/>
+          <w:bCs/>
+          <w:lang w:val="en-US"/>
+        </w:rPr>
+        <w:t>docker-compose</w:t>
+      </w:r>
+      <w:r>
+        <w:rPr>
+          <w:lang w:val="en-US"/>
+        </w:rPr>
+        <w:t xml:space="preserve"> as a local, single-machine manager on our deployment server. In this case, docker-compose will manage the connections from the clients, and all the requests will be focused on the </w:t>
+      </w:r>
+      <w:r>
+        <w:rPr>
+          <w:b/>
+          <w:bCs/>
+          <w:lang w:val="en-US"/>
+        </w:rPr>
+        <w:t>web reverse proxy</w:t>
+      </w:r>
+      <w:r>
+        <w:rPr>
+          <w:b w:val="false"/>
+          <w:bCs w:val="false"/>
+          <w:lang w:val="en-US"/>
+        </w:rPr>
+        <w:t xml:space="preserve">. Should we need more, we will implement and deploy using </w:t>
+      </w:r>
+      <w:r>
+        <w:rPr>
+          <w:b/>
+          <w:bCs/>
+          <w:lang w:val="en-US"/>
+        </w:rPr>
+        <w:t>docker swarm</w:t>
+      </w:r>
+      <w:r>
+        <w:rPr>
+          <w:b w:val="false"/>
+          <w:bCs w:val="false"/>
+          <w:lang w:val="en-US"/>
+        </w:rPr>
+        <w:t>.</w:t>
       </w:r>
     </w:p>
     <w:p>
@@ -3262,21 +3710,20 @@
         </w:numPr>
         <w:rPr/>
       </w:pPr>
-      <w:bookmarkStart w:id="18" w:name="_Toc36219513"/>
+      <w:bookmarkStart w:id="18" w:name="_Toc36219516"/>
       <w:bookmarkStart w:id="19" w:name="_Toc39943388"/>
-      <w:bookmarkStart w:id="20" w:name="_Toc36219516"/>
-      <w:bookmarkEnd w:id="18"/>
+      <w:bookmarkStart w:id="20" w:name="_Toc362195131"/>
+      <w:bookmarkEnd w:id="20"/>
       <w:r>
         <w:rPr/>
         <w:t>API for developers</w:t>
       </w:r>
+      <w:bookmarkEnd w:id="18"/>
       <w:bookmarkEnd w:id="19"/>
-      <w:bookmarkEnd w:id="20"/>
-    </w:p>
-    <w:p>
-      <w:pPr>
-        <w:pStyle w:val="Normal"/>
-        <w:pBdr/>
+    </w:p>
+    <w:p>
+      <w:pPr>
+        <w:pStyle w:val="Normal"/>
         <w:rPr/>
       </w:pPr>
       <w:r>
@@ -3293,7 +3740,7 @@
         <w:rPr/>
         <w:t xml:space="preserve"> de documentação de APIs, como o </w:t>
       </w:r>
-      <w:hyperlink r:id="rId5">
+      <w:hyperlink r:id="rId7">
         <w:r>
           <w:rPr>
             <w:color w:val="1155CC"/>
@@ -3306,7 +3753,7 @@
         <w:rPr/>
         <w:t xml:space="preserve">, ou </w:t>
       </w:r>
-      <w:hyperlink r:id="rId6">
+      <w:hyperlink r:id="rId8">
         <w:r>
           <w:rPr>
             <w:rFonts w:eastAsia="Lato" w:cs="Lato" w:ascii="Lato" w:hAnsi="Lato"/>
@@ -3364,7 +3811,7 @@
           <wp:inline distT="0" distB="0" distL="0" distR="0">
             <wp:extent cx="6120130" cy="1510030"/>
             <wp:effectExtent l="0" t="0" r="0" b="0"/>
-            <wp:docPr id="4" name="Picture 3" descr=""/>
+            <wp:docPr id="6" name="Picture 3" descr=""/>
             <wp:cNvGraphicFramePr>
               <a:graphicFrameLocks xmlns:a="http://schemas.openxmlformats.org/drawingml/2006/main" noChangeAspect="1"/>
             </wp:cNvGraphicFramePr>
@@ -3372,13 +3819,13 @@
               <a:graphicData uri="http://schemas.openxmlformats.org/drawingml/2006/picture">
                 <pic:pic xmlns:pic="http://schemas.openxmlformats.org/drawingml/2006/picture">
                   <pic:nvPicPr>
-                    <pic:cNvPr id="4" name="Picture 3" descr=""/>
+                    <pic:cNvPr id="6" name="Picture 3" descr=""/>
                     <pic:cNvPicPr>
                       <a:picLocks noChangeAspect="1" noChangeArrowheads="1"/>
                     </pic:cNvPicPr>
                   </pic:nvPicPr>
                   <pic:blipFill>
-                    <a:blip r:embed="rId7"/>
+                    <a:blip r:embed="rId9"/>
                     <a:stretch>
                       <a:fillRect/>
                     </a:stretch>
@@ -3419,14 +3866,13 @@
           <w:ilvl w:val="0"/>
           <w:numId w:val="2"/>
         </w:numPr>
-        <w:pBdr/>
         <w:rPr/>
       </w:pPr>
       <w:bookmarkStart w:id="21" w:name="_Toc39943389"/>
-      <w:bookmarkStart w:id="22" w:name="_yc3oy6awb07y"/>
-      <w:bookmarkStart w:id="23" w:name="_4hzq10e8lamz"/>
-      <w:bookmarkStart w:id="24" w:name="_twg0iful1wkl"/>
-      <w:bookmarkStart w:id="25" w:name="_wzvxkf24vwmv"/>
+      <w:bookmarkStart w:id="22" w:name="_wzvxkf24vwmv"/>
+      <w:bookmarkStart w:id="23" w:name="_twg0iful1wkl"/>
+      <w:bookmarkStart w:id="24" w:name="_4hzq10e8lamz"/>
+      <w:bookmarkStart w:id="25" w:name="_yc3oy6awb07y"/>
       <w:bookmarkEnd w:id="22"/>
       <w:bookmarkEnd w:id="23"/>
       <w:bookmarkEnd w:id="24"/>
@@ -3440,7 +3886,6 @@
     <w:p>
       <w:pPr>
         <w:pStyle w:val="Normal"/>
-        <w:pBdr/>
         <w:rPr>
           <w:lang w:val="en-US"/>
         </w:rPr>
@@ -3455,7 +3900,6 @@
     <w:p>
       <w:pPr>
         <w:pStyle w:val="Normal"/>
-        <w:pBdr/>
         <w:rPr>
           <w:lang w:val="en-US"/>
         </w:rPr>
@@ -3478,10 +3922,10 @@
       </w:r>
     </w:p>
     <w:sectPr>
-      <w:headerReference w:type="even" r:id="rId8"/>
-      <w:headerReference w:type="default" r:id="rId9"/>
-      <w:footerReference w:type="even" r:id="rId10"/>
-      <w:footerReference w:type="default" r:id="rId11"/>
+      <w:headerReference w:type="even" r:id="rId10"/>
+      <w:headerReference w:type="default" r:id="rId11"/>
+      <w:footerReference w:type="even" r:id="rId12"/>
+      <w:footerReference w:type="default" r:id="rId13"/>
       <w:type w:val="nextPage"/>
       <w:pgSz w:w="11906" w:h="16838"/>
       <w:pgMar w:left="1247" w:right="1021" w:header="680" w:top="1134" w:footer="680" w:bottom="1134" w:gutter="0"/>
@@ -3527,7 +3971,7 @@
         <w:rStyle w:val="Pagenr"/>
         <w:rFonts w:cs="Noto Sans Blk" w:ascii="Noto Sans Blk" w:hAnsi="Noto Sans Blk"/>
       </w:rPr>
-      <w:t>6</w:t>
+      <w:t>8</w:t>
     </w:r>
     <w:r>
       <w:rPr>
@@ -3617,7 +4061,7 @@
     </w:r>
     <w:r>
       <w:rPr/>
-      <w:t>5</w:t>
+      <w:t>7</w:t>
     </w:r>
     <w:r>
       <w:rPr/>
@@ -3730,7 +4174,7 @@
               <wp:inline distT="0" distB="0" distL="0" distR="0">
                 <wp:extent cx="1576705" cy="293370"/>
                 <wp:effectExtent l="0" t="0" r="0" b="0"/>
-                <wp:docPr id="5" name="Picture 176" descr="deti4"/>
+                <wp:docPr id="7" name="Picture 176" descr="deti4"/>
                 <wp:cNvGraphicFramePr>
                   <a:graphicFrameLocks xmlns:a="http://schemas.openxmlformats.org/drawingml/2006/main" noChangeAspect="1"/>
                 </wp:cNvGraphicFramePr>
@@ -3738,7 +4182,7 @@
                   <a:graphicData uri="http://schemas.openxmlformats.org/drawingml/2006/picture">
                     <pic:pic xmlns:pic="http://schemas.openxmlformats.org/drawingml/2006/picture">
                       <pic:nvPicPr>
-                        <pic:cNvPr id="5" name="Picture 176" descr="deti4"/>
+                        <pic:cNvPr id="7" name="Picture 176" descr="deti4"/>
                         <pic:cNvPicPr>
                           <a:picLocks noChangeAspect="1" noChangeArrowheads="1"/>
                         </pic:cNvPicPr>
@@ -3968,6 +4412,7 @@
       </w:pPr>
       <w:rPr>
         <w:rFonts w:ascii="Symbol" w:hAnsi="Symbol" w:cs="Symbol" w:hint="default"/>
+        <w:rFonts w:cs="Symbol"/>
       </w:rPr>
     </w:lvl>
     <w:lvl w:ilvl="1">
@@ -3993,6 +4438,7 @@
       </w:pPr>
       <w:rPr>
         <w:rFonts w:ascii="Wingdings" w:hAnsi="Wingdings" w:cs="Wingdings" w:hint="default"/>
+        <w:rFonts w:cs="Wingdings"/>
       </w:rPr>
     </w:lvl>
     <w:lvl w:ilvl="3">
@@ -4005,6 +4451,7 @@
       </w:pPr>
       <w:rPr>
         <w:rFonts w:ascii="Symbol" w:hAnsi="Symbol" w:cs="Symbol" w:hint="default"/>
+        <w:rFonts w:cs="Symbol"/>
       </w:rPr>
     </w:lvl>
     <w:lvl w:ilvl="4">
@@ -4030,6 +4477,7 @@
       </w:pPr>
       <w:rPr>
         <w:rFonts w:ascii="Wingdings" w:hAnsi="Wingdings" w:cs="Wingdings" w:hint="default"/>
+        <w:rFonts w:cs="Wingdings"/>
       </w:rPr>
     </w:lvl>
     <w:lvl w:ilvl="6">
@@ -4042,6 +4490,7 @@
       </w:pPr>
       <w:rPr>
         <w:rFonts w:ascii="Symbol" w:hAnsi="Symbol" w:cs="Symbol" w:hint="default"/>
+        <w:rFonts w:cs="Symbol"/>
       </w:rPr>
     </w:lvl>
     <w:lvl w:ilvl="7">
@@ -4067,6 +4516,7 @@
       </w:pPr>
       <w:rPr>
         <w:rFonts w:ascii="Wingdings" w:hAnsi="Wingdings" w:cs="Wingdings" w:hint="default"/>
+        <w:rFonts w:cs="Wingdings"/>
       </w:rPr>
     </w:lvl>
   </w:abstractNum>
@@ -4081,6 +4531,7 @@
       </w:pPr>
       <w:rPr>
         <w:rFonts w:ascii="Symbol" w:hAnsi="Symbol" w:cs="Symbol" w:hint="default"/>
+        <w:rFonts w:cs="Symbol"/>
       </w:rPr>
     </w:lvl>
     <w:lvl w:ilvl="1">
@@ -4106,6 +4557,7 @@
       </w:pPr>
       <w:rPr>
         <w:rFonts w:ascii="Wingdings" w:hAnsi="Wingdings" w:cs="Wingdings" w:hint="default"/>
+        <w:rFonts w:cs="Wingdings"/>
       </w:rPr>
     </w:lvl>
     <w:lvl w:ilvl="3">
@@ -4118,6 +4570,7 @@
       </w:pPr>
       <w:rPr>
         <w:rFonts w:ascii="Symbol" w:hAnsi="Symbol" w:cs="Symbol" w:hint="default"/>
+        <w:rFonts w:cs="Symbol"/>
       </w:rPr>
     </w:lvl>
     <w:lvl w:ilvl="4">
@@ -4143,6 +4596,7 @@
       </w:pPr>
       <w:rPr>
         <w:rFonts w:ascii="Wingdings" w:hAnsi="Wingdings" w:cs="Wingdings" w:hint="default"/>
+        <w:rFonts w:cs="Wingdings"/>
       </w:rPr>
     </w:lvl>
     <w:lvl w:ilvl="6">
@@ -4155,6 +4609,7 @@
       </w:pPr>
       <w:rPr>
         <w:rFonts w:ascii="Symbol" w:hAnsi="Symbol" w:cs="Symbol" w:hint="default"/>
+        <w:rFonts w:cs="Symbol"/>
       </w:rPr>
     </w:lvl>
     <w:lvl w:ilvl="7">
@@ -4180,6 +4635,7 @@
       </w:pPr>
       <w:rPr>
         <w:rFonts w:ascii="Wingdings" w:hAnsi="Wingdings" w:cs="Wingdings" w:hint="default"/>
+        <w:rFonts w:cs="Wingdings"/>
       </w:rPr>
     </w:lvl>
   </w:abstractNum>
@@ -4194,6 +4650,7 @@
       </w:pPr>
       <w:rPr>
         <w:rFonts w:ascii="Symbol" w:hAnsi="Symbol" w:cs="Symbol" w:hint="default"/>
+        <w:rFonts w:cs="Symbol"/>
       </w:rPr>
     </w:lvl>
     <w:lvl w:ilvl="1">
@@ -4219,6 +4676,7 @@
       </w:pPr>
       <w:rPr>
         <w:rFonts w:ascii="Wingdings" w:hAnsi="Wingdings" w:cs="Wingdings" w:hint="default"/>
+        <w:rFonts w:cs="Wingdings"/>
       </w:rPr>
     </w:lvl>
     <w:lvl w:ilvl="3">
@@ -4231,6 +4689,7 @@
       </w:pPr>
       <w:rPr>
         <w:rFonts w:ascii="Symbol" w:hAnsi="Symbol" w:cs="Symbol" w:hint="default"/>
+        <w:rFonts w:cs="Symbol"/>
       </w:rPr>
     </w:lvl>
     <w:lvl w:ilvl="4">
@@ -4256,6 +4715,7 @@
       </w:pPr>
       <w:rPr>
         <w:rFonts w:ascii="Wingdings" w:hAnsi="Wingdings" w:cs="Wingdings" w:hint="default"/>
+        <w:rFonts w:cs="Wingdings"/>
       </w:rPr>
     </w:lvl>
     <w:lvl w:ilvl="6">
@@ -4268,6 +4728,7 @@
       </w:pPr>
       <w:rPr>
         <w:rFonts w:ascii="Symbol" w:hAnsi="Symbol" w:cs="Symbol" w:hint="default"/>
+        <w:rFonts w:cs="Symbol"/>
       </w:rPr>
     </w:lvl>
     <w:lvl w:ilvl="7">
@@ -4293,6 +4754,7 @@
       </w:pPr>
       <w:rPr>
         <w:rFonts w:ascii="Wingdings" w:hAnsi="Wingdings" w:cs="Wingdings" w:hint="default"/>
+        <w:rFonts w:cs="Wingdings"/>
       </w:rPr>
     </w:lvl>
   </w:abstractNum>
@@ -4307,6 +4769,7 @@
       </w:pPr>
       <w:rPr>
         <w:rFonts w:ascii="Symbol" w:hAnsi="Symbol" w:cs="Symbol" w:hint="default"/>
+        <w:rFonts w:cs="Symbol"/>
       </w:rPr>
     </w:lvl>
     <w:lvl w:ilvl="1">
@@ -4332,6 +4795,7 @@
       </w:pPr>
       <w:rPr>
         <w:rFonts w:ascii="Wingdings" w:hAnsi="Wingdings" w:cs="Wingdings" w:hint="default"/>
+        <w:rFonts w:cs="Wingdings"/>
       </w:rPr>
     </w:lvl>
     <w:lvl w:ilvl="3">
@@ -4344,6 +4808,7 @@
       </w:pPr>
       <w:rPr>
         <w:rFonts w:ascii="Symbol" w:hAnsi="Symbol" w:cs="Symbol" w:hint="default"/>
+        <w:rFonts w:cs="Symbol"/>
       </w:rPr>
     </w:lvl>
     <w:lvl w:ilvl="4">
@@ -4369,6 +4834,7 @@
       </w:pPr>
       <w:rPr>
         <w:rFonts w:ascii="Wingdings" w:hAnsi="Wingdings" w:cs="Wingdings" w:hint="default"/>
+        <w:rFonts w:cs="Wingdings"/>
       </w:rPr>
     </w:lvl>
     <w:lvl w:ilvl="6">
@@ -4381,6 +4847,7 @@
       </w:pPr>
       <w:rPr>
         <w:rFonts w:ascii="Symbol" w:hAnsi="Symbol" w:cs="Symbol" w:hint="default"/>
+        <w:rFonts w:cs="Symbol"/>
       </w:rPr>
     </w:lvl>
     <w:lvl w:ilvl="7">
@@ -4406,6 +4873,7 @@
       </w:pPr>
       <w:rPr>
         <w:rFonts w:ascii="Wingdings" w:hAnsi="Wingdings" w:cs="Wingdings" w:hint="default"/>
+        <w:rFonts w:cs="Wingdings"/>
       </w:rPr>
     </w:lvl>
   </w:abstractNum>
@@ -4420,6 +4888,7 @@
       </w:pPr>
       <w:rPr>
         <w:rFonts w:ascii="Symbol" w:hAnsi="Symbol" w:cs="Symbol" w:hint="default"/>
+        <w:rFonts w:cs="Symbol"/>
       </w:rPr>
     </w:lvl>
     <w:lvl w:ilvl="1">
@@ -4445,6 +4914,7 @@
       </w:pPr>
       <w:rPr>
         <w:rFonts w:ascii="Wingdings" w:hAnsi="Wingdings" w:cs="Wingdings" w:hint="default"/>
+        <w:rFonts w:cs="Wingdings"/>
       </w:rPr>
     </w:lvl>
     <w:lvl w:ilvl="3">
@@ -4457,6 +4927,7 @@
       </w:pPr>
       <w:rPr>
         <w:rFonts w:ascii="Symbol" w:hAnsi="Symbol" w:cs="Symbol" w:hint="default"/>
+        <w:rFonts w:cs="Symbol"/>
       </w:rPr>
     </w:lvl>
     <w:lvl w:ilvl="4">
@@ -4482,6 +4953,7 @@
       </w:pPr>
       <w:rPr>
         <w:rFonts w:ascii="Wingdings" w:hAnsi="Wingdings" w:cs="Wingdings" w:hint="default"/>
+        <w:rFonts w:cs="Wingdings"/>
       </w:rPr>
     </w:lvl>
     <w:lvl w:ilvl="6">
@@ -4494,6 +4966,7 @@
       </w:pPr>
       <w:rPr>
         <w:rFonts w:ascii="Symbol" w:hAnsi="Symbol" w:cs="Symbol" w:hint="default"/>
+        <w:rFonts w:cs="Symbol"/>
       </w:rPr>
     </w:lvl>
     <w:lvl w:ilvl="7">
@@ -4519,6 +4992,7 @@
       </w:pPr>
       <w:rPr>
         <w:rFonts w:ascii="Wingdings" w:hAnsi="Wingdings" w:cs="Wingdings" w:hint="default"/>
+        <w:rFonts w:cs="Wingdings"/>
       </w:rPr>
     </w:lvl>
   </w:abstractNum>
@@ -4946,6 +5420,7 @@
     <w:rsid w:val="0097411e"/>
     <w:pPr>
       <w:widowControl/>
+      <w:suppressAutoHyphens w:val="true"/>
       <w:bidi w:val="0"/>
       <w:spacing w:lineRule="auto" w:line="264" w:before="0" w:after="0"/>
       <w:ind w:left="567" w:hanging="0"/>
@@ -4979,6 +5454,7 @@
       <w:suppressAutoHyphens w:val="true"/>
       <w:spacing w:lineRule="exact" w:line="320" w:before="480" w:after="240"/>
       <w:ind w:left="567" w:right="567" w:hanging="0"/>
+      <w:contextualSpacing/>
       <w:outlineLvl w:val="0"/>
     </w:pPr>
     <w:rPr>
@@ -5013,6 +5489,7 @@
       <w:suppressAutoHyphens w:val="true"/>
       <w:spacing w:lineRule="exact" w:line="290" w:before="480" w:after="240"/>
       <w:ind w:left="567" w:right="567" w:hanging="0"/>
+      <w:contextualSpacing/>
       <w:outlineLvl w:val="1"/>
     </w:pPr>
     <w:rPr>
@@ -5604,6 +6081,7 @@
     <w:pPr>
       <w:keepNext w:val="true"/>
       <w:spacing w:before="240" w:after="120"/>
+      <w:contextualSpacing/>
     </w:pPr>
     <w:rPr>
       <w:rFonts w:ascii="Liberation Sans" w:hAnsi="Liberation Sans" w:eastAsia="Noto Sans CJK SC" w:cs="FreeSans"/>
@@ -5616,6 +6094,7 @@
     <w:basedOn w:val="Normal"/>
     <w:pPr>
       <w:spacing w:lineRule="auto" w:line="276" w:before="0" w:after="140"/>
+      <w:contextualSpacing/>
     </w:pPr>
     <w:rPr/>
   </w:style>
@@ -5634,6 +6113,7 @@
     <w:pPr>
       <w:suppressLineNumbers/>
       <w:spacing w:before="120" w:after="120"/>
+      <w:contextualSpacing/>
     </w:pPr>
     <w:rPr>
       <w:rFonts w:cs="FreeSans"/>
@@ -5662,6 +6142,7 @@
     <w:rsid w:val="00b56b1e"/>
     <w:pPr>
       <w:spacing w:before="60" w:after="0"/>
+      <w:contextualSpacing/>
     </w:pPr>
     <w:rPr/>
   </w:style>
@@ -5757,6 +6238,7 @@
       </w:numPr>
       <w:spacing w:before="1200" w:after="240"/>
       <w:ind w:left="567" w:right="567" w:hanging="0"/>
+      <w:contextualSpacing/>
       <w:jc w:val="both"/>
     </w:pPr>
     <w:rPr>
@@ -5878,6 +6360,7 @@
       <w:suppressAutoHyphens w:val="false"/>
       <w:spacing w:before="480" w:after="0"/>
       <w:ind w:left="567" w:right="0" w:hanging="0"/>
+      <w:contextualSpacing/>
       <w:jc w:val="both"/>
     </w:pPr>
     <w:rPr>
@@ -6049,6 +6532,7 @@
     <w:pPr>
       <w:spacing w:lineRule="auto" w:line="240" w:beforeAutospacing="1" w:afterAutospacing="1"/>
       <w:ind w:left="0" w:hanging="0"/>
+      <w:contextualSpacing/>
     </w:pPr>
     <w:rPr>
       <w:rFonts w:ascii="Times New Roman" w:hAnsi="Times New Roman" w:eastAsia="Times New Roman" w:cs="Times New Roman"/>
@@ -6066,6 +6550,7 @@
     <w:pPr>
       <w:spacing w:before="0" w:after="0"/>
       <w:ind w:left="0" w:hanging="0"/>
+      <w:contextualSpacing/>
       <w:jc w:val="both"/>
     </w:pPr>
     <w:rPr>

</xml_diff>